<commit_message>
extract randomly the proverbs verse in the reminder message
</commit_message>
<xml_diff>
--- a/current scripture.docx
+++ b/current scripture.docx
@@ -4,255 +4,155 @@
   <w:body>
     <w:p>
       <w:r>
-        <w:t>********************************8月27日读经章节***************************</w:t>
+        <w:t>********************************8月28日读经章节***************************</w:t>
         <w:br/>
-        <w:t>Chapter 24 of Luke</w:t>
+        <w:t>Chapter 1 of 1_Thessalonians</w:t>
         <w:br/>
-        <w:t>1.七日的头一日，黎明的时候，那些妇女带着所预备的香料，来到坟墓前。</w:t>
+        <w:t>1.保罗，西拉，提摩太，写信给帖撒罗尼迦在父神和主耶稣基督里的教会。愿恩惠平安归与你们。</w:t>
         <w:br/>
-        <w:t>2.看见石头已经从坟墓滚开了。</w:t>
+        <w:t>2.我们为你们众人常常感谢神，祷告的时候提到你们。</w:t>
         <w:br/>
-        <w:t>3.她们就进去，只是不见主耶稣的身体。</w:t>
+        <w:t>3.在神我们的父面前，不住地记念你们因信心所作的工夫，因爱心所受的劳苦，因盼望我们主耶稣基督所存的忍耐。</w:t>
         <w:br/>
-        <w:t>4.正在猜疑之间，忽然有两个人站在旁边。衣服放光。</w:t>
+        <w:t>4.被神所爱的弟兄阿，我知道你们是蒙拣选的。</w:t>
         <w:br/>
-        <w:t>5.妇女们惊怕，将脸伏地。那两个人就对她们说，为什么在死人中找活人呢？</w:t>
+        <w:t>5.因为我们的福音传到你们那里，不独在乎言语，也在乎权能和圣灵，并充足的信心，正如你们知道我们在你们那里，为你们的缘故是怎样为人。</w:t>
         <w:br/>
-        <w:t>6.他不在这里，已经复活了。当记念他还在加利利的时候，怎样告诉你们，</w:t>
+        <w:t>6.并且你们在大难之中，蒙了圣灵所赐的喜乐，领受真道，就效法我们，也效法了主。</w:t>
         <w:br/>
-        <w:t>7.说，人子必须被交在罪人手里，钉在十字架上，第三日复活。</w:t>
+        <w:t>7.甚至你们作了马其顿和亚该亚，所有信主之人的榜样。</w:t>
         <w:br/>
-        <w:t>8.她们就想起耶稣的话来，</w:t>
+        <w:t>8.因为主的道从你们那里已经传扬出来，你们向神的信心不但在马其顿和亚该亚，就是在各处，也都传开了。所以不用我们说什么话。</w:t>
         <w:br/>
-        <w:t>9.便从坟墓那里回去，把这一切事告诉十一个使徒和其余的人。</w:t>
+        <w:t>9.因为他们自己已经报明我们是怎样进到你们那里，你们是怎样离弃偶像归向神，要服事那又真又活的神，</w:t>
         <w:br/>
-        <w:t>10.那告诉使徒的，就是抹大拉的马利亚，和约亚拿，并雅各的母亲马利亚，还有与她们在一处的妇女。</w:t>
+        <w:t>10.等候他儿子从天降临，就是他从死里复活的，那位救我们脱离将来忿怒的耶稣。</w:t>
         <w:br/>
-        <w:t>11.她们这些话，使徒以为是胡言，就不相信。</w:t>
+        <w:t>Chapter 16 of Proverbs</w:t>
         <w:br/>
-        <w:t>12.彼得起来，跑到坟墓前，低头往里看，见细麻布独在一处，就回去了，心里希奇所成的事。</w:t>
+        <w:t>1.心中的谋算在乎人。舌头的应对，由于耶和华。</w:t>
         <w:br/>
-        <w:t>13.正当那日，门徒中有两个人往一个村子去，这村子名叫以马忤斯，离耶路撒冷约有二十五里。</w:t>
+        <w:t>2.人一切所行的，在自己眼中看为清洁。惟有耶和华衡量人心。</w:t>
         <w:br/>
-        <w:t>14.他们彼此谈论所遇见的这一切事。</w:t>
+        <w:t>3.你所作的，要交托耶和华，你所谋的，就必成立。</w:t>
         <w:br/>
-        <w:t>15.正谈论相问的时候，耶稣亲自就近他们，和他们同行。</w:t>
+        <w:t>4.耶和华所造的，各适其用。就是恶人，也为祸患的日子所造。</w:t>
         <w:br/>
-        <w:t>16.只是他们的眼睛迷糊了，不认识他。</w:t>
+        <w:t>5.凡心里骄傲的，为耶和华所憎恶。虽然连手，他必不免受罚。</w:t>
         <w:br/>
-        <w:t>17.耶稣对他们说，你们走路彼此谈论的是什么事呢？他们就站住，脸上带着愁容。</w:t>
+        <w:t>6.因怜悯诚实，罪孽得赎。敬畏耶和华的，远离恶事。</w:t>
         <w:br/>
-        <w:t>18.二人中有一个名叫革流巴的，回答说，你在耶路撒冷作客，还不知道这几天在那里所出的事吗？</w:t>
+        <w:t>7.人所行的若蒙耶和华喜悦，耶和华也使他的仇敌与他和好。</w:t>
         <w:br/>
-        <w:t>19.耶稣说，什么事呢？他们说，就是拿撒勒人耶稣的事。他是个先知，在神和众百姓面前，说话行事都有大能。</w:t>
+        <w:t>8.多有财利，行事不义，不如少有财利，行事公义。</w:t>
         <w:br/>
-        <w:t>20.祭司长和我们的官府，竟把他解去定了死罪，钉在十字架上。</w:t>
+        <w:t>9.人心筹算自己的道路。惟耶和华指引他的脚步。</w:t>
         <w:br/>
-        <w:t>21.但我们素来所盼望要赎以色列民的就是他。不但如此，而且这事成就，现在已经三天了。</w:t>
+        <w:t>10.王的嘴中有神语。审判之时，他的口，必不差错。</w:t>
         <w:br/>
-        <w:t>22.再者，我们中间有几个妇女使我们惊奇，她们清早到了坟墓那里。</w:t>
+        <w:t>11.公道的天平和秤，都属耶和华。囊中一切法码，都为他所定。</w:t>
         <w:br/>
-        <w:t>23.不见他的身体，就回来告诉我们说，看见了天使显现，说他活了。</w:t>
+        <w:t>12.作恶为王所憎恶。因国位是靠公义坚立。</w:t>
         <w:br/>
-        <w:t>24.又有我们的几个人，往坟墓那里去，所遇见的，正如妇女们所说的，只是没有看见他。</w:t>
+        <w:t>13.公义的嘴，为王所喜悦。说正直话的，为王所喜爱。</w:t>
         <w:br/>
-        <w:t>25.耶稣对他们说，无知的人哪，先知所说的一切话，你们的心，信得太迟钝了。</w:t>
+        <w:t>14.王的震怒，如杀人的使者。但智慧人能止息王怒。</w:t>
         <w:br/>
-        <w:t>26.基督这样受害，又进入他的荣耀，岂不是应当的吗？</w:t>
+        <w:t>15.王的脸光，使人有生命。王的恩典，好像春云时雨。</w:t>
         <w:br/>
-        <w:t>27.于是从摩西和众先知起，凡经上所指着自己的话，都给他们讲解明白了。</w:t>
+        <w:t>16.得智慧胜似得金子。选聪明强如选银子。</w:t>
         <w:br/>
-        <w:t>28.将近他们所去的村子，耶稣好像还要往前行</w:t>
+        <w:t>17.正直人的道，是远离恶事。谨守己路的，是保全性命。</w:t>
         <w:br/>
-        <w:t>29.他们却强留他说，时候晚了，日头已经平西了，请你同我们住下吧。耶稣就进去，要同他们住下。</w:t>
+        <w:t>18.骄傲在败坏以先，狂心在跌倒之前。</w:t>
         <w:br/>
-        <w:t>30.到了坐席的时候，耶稣拿起饼来，祝谢了，掰开，递给他们。</w:t>
+        <w:t>19.心里谦卑与穷乏人来往，强如将掳物与骄傲人同分。</w:t>
         <w:br/>
-        <w:t>31.他们的眼睛明亮了，这才认出他来。忽然耶稣不见了。</w:t>
+        <w:t>20.谨守训言的，必得好处。倚靠耶和华的，便为有福。</w:t>
         <w:br/>
-        <w:t>32.他们彼此说，在路上，他和我们说话，给我们讲解圣经的时候，我们的心岂不是火热的吗？</w:t>
+        <w:t>21.心中有智慧，必称为通达人。嘴中的甜言，加增人的学问。</w:t>
         <w:br/>
-        <w:t>33.他们就立时起身，回耶路撒冷去，正遇见十一个使徒，和他们的同人，聚集在一处。</w:t>
+        <w:t>22.人有智慧就有生命的泉源。愚昧人必被愚昧惩治。</w:t>
         <w:br/>
-        <w:t>34.说，主果然复活，已经现给西门看了。</w:t>
+        <w:t>23.智慧人的心，教训他的口，又使他的嘴，增长学问。</w:t>
         <w:br/>
-        <w:t>35.两个人就把路上所遇见，和掰饼的时候怎么被他们认出来的事，都述说了一遍。</w:t>
+        <w:t>24.良言如同蜂房，使心觉甘甜，使骨得医治。</w:t>
         <w:br/>
-        <w:t>36.正说这话的时候，耶稣亲自站在他们当中，说，愿你们平安。</w:t>
+        <w:t>25.有一条路，人以为正，至终成为死亡之路。</w:t>
         <w:br/>
-        <w:t>37.他们却惊慌害怕，以为所看见的是魂。</w:t>
+        <w:t>26.劳力人的胃口，使他劳力，因为他的口腹催逼他。</w:t>
         <w:br/>
-        <w:t>38.耶稣说，你们为什么愁烦？为什么心里起疑念呢？</w:t>
+        <w:t>27.匪徒图谋奸恶，嘴上仿佛有烧焦的火。</w:t>
         <w:br/>
-        <w:t>39.你们看我的手，我的脚，就知道实在是我了。摸我看看。魂无骨无肉，你们看我是有的。</w:t>
+        <w:t>28.乖僻人播散分争。传舌的离间密友。</w:t>
         <w:br/>
-        <w:t>40.说了这话，就把手和脚给他们看。</w:t>
+        <w:t>29.强暴人诱惑邻舍，领他走不善之道。</w:t>
         <w:br/>
-        <w:t>41.他们正喜得不敢信，并且希奇，耶稣就说，你们这里有什么吃的没有。</w:t>
+        <w:t>30.眼目紧合的，图谋乖僻，嘴唇紧闭的，成就邪恶。</w:t>
         <w:br/>
-        <w:t>42.他们便给他一片烧鱼。（有古卷在此有和一块蜜房）</w:t>
+        <w:t>31.白发是荣耀的冠冕。在公义的道上，必能得着。</w:t>
         <w:br/>
-        <w:t>43.他接过来，在他们面前吃了。</w:t>
+        <w:t>32.不轻易发怒的，胜过勇士。治服己心的，强如取城。</w:t>
         <w:br/>
-        <w:t>44.耶稣对他们说，这就是我从前与你们同在之时，所告诉你们的话，说，摩西的律法，先知的书，和诗篇上所记的，凡指着我的话，都必须应验。</w:t>
+        <w:t>33.签放在怀里。定事由耶和华。</w:t>
         <w:br/>
-        <w:t>45.于是耶稣开他们的心窍，使他们能明白圣经。</w:t>
+        <w:t>Chapter 17 of Proverbs</w:t>
         <w:br/>
-        <w:t>46.又对他们说，照经上所写的，基督必受害，第三日从死里复活。</w:t>
+        <w:t>1.设筵满屋，大家相争，不如有块干饼，大家相安。</w:t>
         <w:br/>
-        <w:t>47.并且人要奉他的名传悔改赦罪的道，从耶路撒冷起直传到万邦。</w:t>
+        <w:t>2.仆人办事聪明，必管辖贻羞之子，又在众子中，同分产业。</w:t>
         <w:br/>
-        <w:t>48.你们就是这些事的见证。</w:t>
+        <w:t>3.鼎为炼银，炉为炼金。惟有耶和华熬炼人心。</w:t>
         <w:br/>
-        <w:t>49.我要将我父所应许的降在你们身上。你们要在城里等候，直到你们领受从上头来的能力。</w:t>
+        <w:t>4.行恶的留心听奸诈之言。说谎的侧耳听邪恶之语。</w:t>
         <w:br/>
-        <w:t>50.耶稣领他们到伯大尼的对面，就举手给他们祝福。</w:t>
+        <w:t>5.戏笑穷人的，是辱没造他的主。幸灾乐祸的，必不免受罚。</w:t>
         <w:br/>
-        <w:t>51.正祝福的时候，他就离开他们，被带到天上去了。</w:t>
+        <w:t>6.子孙为老人的冠冕。父亲是儿女的荣耀。</w:t>
         <w:br/>
-        <w:t>52.他们就拜他，大大地欢喜，回耶路撒冷去。</w:t>
+        <w:t>7.愚顽人说美言本不相宜，何况君王说谎话呢？</w:t>
         <w:br/>
-        <w:t>53.常在殿里称颂神。</w:t>
+        <w:t>8.贿赂在馈送的人眼中，看为宝玉。随处运动，都得顺利。</w:t>
         <w:br/>
-        <w:t>Chapter 14 of Proverbs</w:t>
+        <w:t>9.遮掩人过的，寻求人爱。屡次挑错的，离间密友。</w:t>
         <w:br/>
-        <w:t>1.智慧妇人，建立家室。愚妄妇人，亲手拆毁。</w:t>
+        <w:t>10.一句责备话，深入聪明人的心，强如责打愚昧人一百下。</w:t>
         <w:br/>
-        <w:t>2.行动正直的，敬畏耶和华。行事乖僻的，却藐视他。</w:t>
+        <w:t>11.恶人只寻背叛，所以必有严厉的使者，奉差攻击他。</w:t>
         <w:br/>
-        <w:t>3.愚妄人口中骄傲，如杖责打己身。智慧人的嘴，必保守自己。</w:t>
+        <w:t>12.宁可遇见丢崽子的母熊，不可遇见正行愚妄的愚昧人。</w:t>
         <w:br/>
-        <w:t>4.家里无牛，槽头干净。土产加多，乃凭牛力。</w:t>
+        <w:t>13.以恶报善的，祸患必不离他的家。</w:t>
         <w:br/>
-        <w:t>5.诚实见证人，不说谎话。假见证人，吐出谎言。</w:t>
+        <w:t>14.分争的起头，如水放开。所以在争闹之先，必当止息争竞。</w:t>
         <w:br/>
-        <w:t>6.亵慢人寻智慧，却寻不着。聪明人易得知识。</w:t>
+        <w:t>15.定恶人为义的，定义人为恶的，这都为耶和华所憎恶。</w:t>
         <w:br/>
-        <w:t>7.到愚昧人面前，不见他嘴中有知识。</w:t>
+        <w:t>16.愚昧人既无聪明，为何手拿价银买智慧呢？</w:t>
         <w:br/>
-        <w:t>8.通达人的智慧，在乎明白己道。愚昧人的愚妄，乃是诡诈。（或作自欺）</w:t>
+        <w:t>17.朋友乃时常亲爱。弟兄为患难而生。</w:t>
         <w:br/>
-        <w:t>9.愚妄人犯罪，以为戏耍。（或作赎愆祭愚弄愚妄人）正直人互相喜悦。</w:t>
+        <w:t>18.在邻舍面前击掌作保，乃是无知的人。</w:t>
         <w:br/>
-        <w:t>10.心中的苦楚，自己知道。心里的喜乐，外人无干。</w:t>
+        <w:t>19.喜爱争竞的，是喜爱过犯。高立家门的，乃自取败坏。</w:t>
         <w:br/>
-        <w:t>11.奸恶人的房屋必倾倒。正直人的帐棚必兴盛。</w:t>
+        <w:t>20.心存邪僻的，寻不着好处。舌弄是非的，陷在祸患中。</w:t>
         <w:br/>
-        <w:t>12.有一条路人以为正。至终成为死亡之路。</w:t>
+        <w:t>21.生愚昧子的，必自愁苦。愚顽人的父，毫无喜乐。</w:t>
         <w:br/>
-        <w:t>13.人在喜笑中，心也忧愁。快乐至极，就生愁苦。</w:t>
+        <w:t>22.喜乐的心，乃是良药。忧伤的灵，使骨枯干。</w:t>
         <w:br/>
-        <w:t>14.心中背道的，必满得自己的结果。善人必从自己的行为，得以知足。</w:t>
+        <w:t>23.恶人暗中受贿赂，为要颠倒判断。</w:t>
         <w:br/>
-        <w:t>15.愚蒙人是话都信。通达人步步谨慎。</w:t>
+        <w:t>24.明哲人眼前有智慧。愚昧人眼望地极。</w:t>
         <w:br/>
-        <w:t>16.智慧人惧怕，就远离恶事。愚妄人却狂傲自恃。</w:t>
+        <w:t>25.愚昧子使父亲愁烦，使母亲忧苦。</w:t>
         <w:br/>
-        <w:t>17.轻易发怒的，行事愚妄。设立诡计的，被人恨恶。</w:t>
+        <w:t>26.刑罚义人为不善。责打君子为不义。</w:t>
         <w:br/>
-        <w:t>18.愚蒙人得愚昧为产业。通达人得知识为冠冕。</w:t>
+        <w:t>27.寡少言语的有知识。性情温良的有聪明。</w:t>
         <w:br/>
-        <w:t>19.坏人俯伏在善人面前。恶人俯伏在义人门口。</w:t>
-        <w:br/>
-        <w:t>20.贫穷人连邻舍也恨他。富足人朋友最多。</w:t>
-        <w:br/>
-        <w:t>21.藐视邻舍的，这人有罪。怜悯贫穷的，这人有福。</w:t>
-        <w:br/>
-        <w:t>22.谋恶的岂非走入迷途吗？谋善的必得慈爱和诚实。</w:t>
-        <w:br/>
-        <w:t>23.诸般勤劳，都有益处。嘴上多言，乃致穷乏。</w:t>
-        <w:br/>
-        <w:t>24.智慧人的财，为自己的冠冕。愚妄人的愚昧，终是愚昧。</w:t>
-        <w:br/>
-        <w:t>25.作真见证的，救人性命。吐出谎言的，施行诡诈。</w:t>
-        <w:br/>
-        <w:t>26.敬畏耶和华的，大有倚靠。他的儿女，也有避难所。</w:t>
-        <w:br/>
-        <w:t>27.敬畏耶和华，就是生命的泉源，可以使人离开死亡的网罗。</w:t>
-        <w:br/>
-        <w:t>28.帝王荣耀在乎民多。君王衰败在乎民少。</w:t>
-        <w:br/>
-        <w:t>29.不轻易发怒的，大有聪明。性情暴躁的，大显愚妄。</w:t>
-        <w:br/>
-        <w:t>30.心中安静，是肉体的生命。嫉妒是骨中的朽烂。</w:t>
-        <w:br/>
-        <w:t>31.欺压贫寒的，是辱没造他的主。怜悯穷乏的，乃是尊敬主</w:t>
-        <w:br/>
-        <w:t>32.恶人在所行的恶上，必被推倒。义人临死，有所投靠。</w:t>
-        <w:br/>
-        <w:t>33.智慧存在聪明人心中。愚昧人心里所存的，显而易见。</w:t>
-        <w:br/>
-        <w:t>34.公义使邦国高举。罪恶是人民的羞辱。</w:t>
-        <w:br/>
-        <w:t>35.智慧的臣子，蒙王恩惠。贻羞的仆人，遭其震怒。</w:t>
-        <w:br/>
-        <w:t>Chapter 15 of Proverbs</w:t>
-        <w:br/>
-        <w:t>1.回答柔和，使怒消退。言语暴戾，触动怒气。</w:t>
-        <w:br/>
-        <w:t>2.智慧人的舌，善发知识。愚昧人的口，吐出愚昧。</w:t>
-        <w:br/>
-        <w:t>3.耶和华的眼目，无处不在。恶人善人，他都鉴察。</w:t>
-        <w:br/>
-        <w:t>4.温良的舌，是生命树。乖谬的嘴，使人心碎。</w:t>
-        <w:br/>
-        <w:t>5.愚妄人藐视父亲的管教。领受责备的，得着见识。</w:t>
-        <w:br/>
-        <w:t>6.义人家中，多有财宝。恶人得利，反受扰害。</w:t>
-        <w:br/>
-        <w:t>7.智慧人的嘴，播扬知识。愚昧人的心，并不如此。</w:t>
-        <w:br/>
-        <w:t>8.恶人献祭，为耶和华所憎恶。正直人祈祷，为他所喜悦。</w:t>
-        <w:br/>
-        <w:t>9.恶人的道路，为耶和华所憎恶。追求公义的，为他所喜爱。</w:t>
-        <w:br/>
-        <w:t>10.舍弃正路的，必受严刑。恨恶责备的，必致死亡。</w:t>
-        <w:br/>
-        <w:t>11.阴间和灭亡，尚在耶和华眼前，何况世人的心呢？</w:t>
-        <w:br/>
-        <w:t>12.亵慢人不爱受责备。他也不就近智慧人。</w:t>
-        <w:br/>
-        <w:t>13.心中喜乐，面带笑容。心里忧愁，灵被损伤。</w:t>
-        <w:br/>
-        <w:t>14.聪明人心求知识。愚昧人口吃愚昧。</w:t>
-        <w:br/>
-        <w:t>15.困苦人的日子，都是愁苦。心中欢畅的，常享丰筵。</w:t>
-        <w:br/>
-        <w:t>16.少有财宝，敬畏耶和华，强如多有财宝，烦乱不安。</w:t>
-        <w:br/>
-        <w:t>17.吃素菜，彼此相爱，强如吃肥牛，彼此相恨。</w:t>
-        <w:br/>
-        <w:t>18.暴怒的人，挑启争端。忍怒的人，止息分争。</w:t>
-        <w:br/>
-        <w:t>19.懒惰人的道，像荆棘的篱笆。正直人的路，是平坦的大道。</w:t>
-        <w:br/>
-        <w:t>20.智慧子使父亲喜乐。愚昧人藐视母亲。</w:t>
-        <w:br/>
-        <w:t>21.无知的人，以愚妄为乐。聪明的人，按正直而行。</w:t>
-        <w:br/>
-        <w:t>22.不先商议，所谋无效。谋士众多，所谋乃成。</w:t>
-        <w:br/>
-        <w:t>23.口善应对，自觉喜乐。话合其时，何等美好。</w:t>
-        <w:br/>
-        <w:t>24.智慧人从生命的道上升，使他远离在下的阴间。</w:t>
-        <w:br/>
-        <w:t>25.耶和华必拆毁骄傲人的家。却要立定寡妇的地界。</w:t>
-        <w:br/>
-        <w:t>26.恶谋为耶和华所憎恶。良言乃为纯净。</w:t>
-        <w:br/>
-        <w:t>27.贪恋财利的，扰害己家。恨恶贿赂的，必得存活。</w:t>
-        <w:br/>
-        <w:t>28.义人的心，思量如何回答。恶人的口，吐出恶言。</w:t>
-        <w:br/>
-        <w:t>29.耶和华远离恶人。却听义人的祷告。</w:t>
-        <w:br/>
-        <w:t>30.眼有光使心喜乐。好信息使骨滋润。</w:t>
-        <w:br/>
-        <w:t>31.听从生命责备的，必常在智慧人中。</w:t>
-        <w:br/>
-        <w:t>32.弃绝管教的，轻看自己的生命。听从责备的，却得智慧。</w:t>
-        <w:br/>
-        <w:t>33.敬畏耶和华，是智慧的训诲。尊荣以前，必有谦卑。</w:t>
+        <w:t>28.愚昧人若静默不言，也可算为智慧。闭口不说，也可算为聪明。</w:t>
         <w:br/>
       </w:r>
     </w:p>

</xml_diff>

<commit_message>
add full bible reading table in pdf file to the folder
</commit_message>
<xml_diff>
--- a/current scripture.docx
+++ b/current scripture.docx
@@ -4,155 +4,159 @@
   <w:body>
     <w:p>
       <w:r>
-        <w:t>********************************8月28日读经章节***************************</w:t>
+        <w:t>********************************8月30日读经章节***************************</w:t>
         <w:br/>
-        <w:t>Chapter 1 of 1_Thessalonians</w:t>
+        <w:t>Chapter 3 of 1_Thessalonians</w:t>
         <w:br/>
-        <w:t>1.保罗，西拉，提摩太，写信给帖撒罗尼迦在父神和主耶稣基督里的教会。愿恩惠平安归与你们。</w:t>
+        <w:t>1.我们既不能再忍，就愿意独自等在雅典。</w:t>
         <w:br/>
-        <w:t>2.我们为你们众人常常感谢神，祷告的时候提到你们。</w:t>
+        <w:t>2.打发我们的兄弟在基督福音上作神执事的提摩太前去，（作神执事的有古卷作与神同工的）坚固你们，并在你们所信的道上劝慰你们。</w:t>
         <w:br/>
-        <w:t>3.在神我们的父面前，不住地记念你们因信心所作的工夫，因爱心所受的劳苦，因盼望我们主耶稣基督所存的忍耐。</w:t>
+        <w:t>3.免得有人被诸般患难摇动。因为你们自己知道我们受患难原是命定的。</w:t>
         <w:br/>
-        <w:t>4.被神所爱的弟兄阿，我知道你们是蒙拣选的。</w:t>
+        <w:t>4.我们在你们那里的时候，预先告诉你们，我们必受患难，以后果然应验了，你们也知道。</w:t>
         <w:br/>
-        <w:t>5.因为我们的福音传到你们那里，不独在乎言语，也在乎权能和圣灵，并充足的信心，正如你们知道我们在你们那里，为你们的缘故是怎样为人。</w:t>
+        <w:t>5.为此，我既不能再忍，就打发人去，要晓得你们的信心如何，恐怕那诱惑人的到底诱惑了你们，叫我们的劳苦归于徒然。</w:t>
         <w:br/>
-        <w:t>6.并且你们在大难之中，蒙了圣灵所赐的喜乐，领受真道，就效法我们，也效法了主。</w:t>
+        <w:t>6.但提摩太刚才从你们那里回来，将你们信心和爱心的好消息报给我们，又说你们常常记念我们，切切地想见我们，如同我们想见你们一样。</w:t>
         <w:br/>
-        <w:t>7.甚至你们作了马其顿和亚该亚，所有信主之人的榜样。</w:t>
+        <w:t>7.所以弟兄们，我们在一切困苦患难之中，因着你们的信心就得了安慰。</w:t>
         <w:br/>
-        <w:t>8.因为主的道从你们那里已经传扬出来，你们向神的信心不但在马其顿和亚该亚，就是在各处，也都传开了。所以不用我们说什么话。</w:t>
+        <w:t>8.你们若靠主站立得稳，我们就活了。</w:t>
         <w:br/>
-        <w:t>9.因为他们自己已经报明我们是怎样进到你们那里，你们是怎样离弃偶像归向神，要服事那又真又活的神，</w:t>
+        <w:t>9.我们在神面前，因着你们甚是喜乐，为这一切喜乐，可用何等的感谢，为你们报答神呢？</w:t>
         <w:br/>
-        <w:t>10.等候他儿子从天降临，就是他从死里复活的，那位救我们脱离将来忿怒的耶稣。</w:t>
+        <w:t>10.我们昼夜切切地祈求，要见你们的面，补满你们信心的不足。</w:t>
         <w:br/>
-        <w:t>Chapter 16 of Proverbs</w:t>
+        <w:t>11.愿神我们的父，和我们的主耶稣，一直引领我们到你们那里去。</w:t>
         <w:br/>
-        <w:t>1.心中的谋算在乎人。舌头的应对，由于耶和华。</w:t>
+        <w:t>12.又愿主叫你们彼此相爱的心，并爱众人的心，都能增长，充足，如同我们爱你们一样。</w:t>
         <w:br/>
-        <w:t>2.人一切所行的，在自己眼中看为清洁。惟有耶和华衡量人心。</w:t>
+        <w:t>13.好使你们，当我们主耶稣同他众圣徒来的时候，在我们父神面前，心里坚固，成为圣洁，无可责备。</w:t>
         <w:br/>
-        <w:t>3.你所作的，要交托耶和华，你所谋的，就必成立。</w:t>
+        <w:t>Chapter 21 of Proverbs</w:t>
         <w:br/>
-        <w:t>4.耶和华所造的，各适其用。就是恶人，也为祸患的日子所造。</w:t>
+        <w:t>1.王的心在耶和华手中，好像陇沟的水，随意流转。</w:t>
         <w:br/>
-        <w:t>5.凡心里骄傲的，为耶和华所憎恶。虽然连手，他必不免受罚。</w:t>
+        <w:t>2.人所行的，在自己眼中都看为正，惟有耶和华衡量人心。</w:t>
         <w:br/>
-        <w:t>6.因怜悯诚实，罪孽得赎。敬畏耶和华的，远离恶事。</w:t>
+        <w:t>3.行仁义公平，比献祭更蒙耶和华悦纳。</w:t>
         <w:br/>
-        <w:t>7.人所行的若蒙耶和华喜悦，耶和华也使他的仇敌与他和好。</w:t>
+        <w:t>4.恶人发达，眼高心傲，这乃是罪。（发达原文作灯）</w:t>
         <w:br/>
-        <w:t>8.多有财利，行事不义，不如少有财利，行事公义。</w:t>
+        <w:t>5.殷勤筹划的，足致丰裕。行事急躁的，都必缺乏。</w:t>
         <w:br/>
-        <w:t>9.人心筹算自己的道路。惟耶和华指引他的脚步。</w:t>
+        <w:t>6.用诡诈之舌求财的，就是自己取死。所得之财，乃是吹来吹去的浮云。</w:t>
         <w:br/>
-        <w:t>10.王的嘴中有神语。审判之时，他的口，必不差错。</w:t>
+        <w:t>7.恶人的强暴，必将自己扫除。因他们不肯按公平行事。</w:t>
         <w:br/>
-        <w:t>11.公道的天平和秤，都属耶和华。囊中一切法码，都为他所定。</w:t>
+        <w:t>8.负罪之人的路，甚是弯曲。至于清洁的人，他所行的乃是正直。</w:t>
         <w:br/>
-        <w:t>12.作恶为王所憎恶。因国位是靠公义坚立。</w:t>
+        <w:t>9.宁可住在房顶的角上，不在宽阔的房屋，与争吵的妇人同住。</w:t>
         <w:br/>
-        <w:t>13.公义的嘴，为王所喜悦。说正直话的，为王所喜爱。</w:t>
+        <w:t>10.恶人的心，乐人受祸。他眼并不怜恤邻舍。</w:t>
         <w:br/>
-        <w:t>14.王的震怒，如杀人的使者。但智慧人能止息王怒。</w:t>
+        <w:t>11.亵慢的人受刑罚，愚蒙的人就得智慧。智慧人受训诲，便得知识。</w:t>
         <w:br/>
-        <w:t>15.王的脸光，使人有生命。王的恩典，好像春云时雨。</w:t>
+        <w:t>12.义人思想恶人的家，知道恶人倾倒，必至灭亡。</w:t>
         <w:br/>
-        <w:t>16.得智慧胜似得金子。选聪明强如选银子。</w:t>
+        <w:t>13.塞耳不听穷人哀求的，他将来呼吁也不蒙应允。</w:t>
         <w:br/>
-        <w:t>17.正直人的道，是远离恶事。谨守己路的，是保全性命。</w:t>
+        <w:t>14.暗中送的礼物，挽回怒气。怀中搋的贿赂，止息暴怒。</w:t>
         <w:br/>
-        <w:t>18.骄傲在败坏以先，狂心在跌倒之前。</w:t>
+        <w:t>15.秉公行义，使义人喜乐，使作孽的人败坏。</w:t>
         <w:br/>
-        <w:t>19.心里谦卑与穷乏人来往，强如将掳物与骄傲人同分。</w:t>
+        <w:t>16.迷离通达道路的，必住在阴魂的会中。</w:t>
         <w:br/>
-        <w:t>20.谨守训言的，必得好处。倚靠耶和华的，便为有福。</w:t>
+        <w:t>17.爱宴乐的，必致穷乏。好酒爱膏油的，必不富足。</w:t>
         <w:br/>
-        <w:t>21.心中有智慧，必称为通达人。嘴中的甜言，加增人的学问。</w:t>
+        <w:t>18.恶人作了义人的赎价。奸诈人代替正直人。</w:t>
         <w:br/>
-        <w:t>22.人有智慧就有生命的泉源。愚昧人必被愚昧惩治。</w:t>
+        <w:t>19.宁可住在旷野，不与争吵使气的妇人同住。</w:t>
         <w:br/>
-        <w:t>23.智慧人的心，教训他的口，又使他的嘴，增长学问。</w:t>
+        <w:t>20.智慧人家中积蓄宝物膏油。愚昧人随得来随吞下。</w:t>
         <w:br/>
-        <w:t>24.良言如同蜂房，使心觉甘甜，使骨得医治。</w:t>
+        <w:t>21.追求公义仁慈的，就寻得生命，公义，和尊荣。</w:t>
         <w:br/>
-        <w:t>25.有一条路，人以为正，至终成为死亡之路。</w:t>
+        <w:t>22.智慧人爬上勇士的城墙，倾覆他所倚靠的坚垒。</w:t>
         <w:br/>
-        <w:t>26.劳力人的胃口，使他劳力，因为他的口腹催逼他。</w:t>
+        <w:t>23.谨守口与舌的，就保守自己免受灾难。</w:t>
         <w:br/>
-        <w:t>27.匪徒图谋奸恶，嘴上仿佛有烧焦的火。</w:t>
+        <w:t>24.心骄气傲的人，名叫亵慢。他行事狂妄，都出于骄傲。</w:t>
         <w:br/>
-        <w:t>28.乖僻人播散分争。传舌的离间密友。</w:t>
+        <w:t>25.懒惰人的心愿，将他杀害，因为他手不肯作工。</w:t>
         <w:br/>
-        <w:t>29.强暴人诱惑邻舍，领他走不善之道。</w:t>
+        <w:t>26.有终日贪得无餍的，义人施舍而不吝惜。</w:t>
         <w:br/>
-        <w:t>30.眼目紧合的，图谋乖僻，嘴唇紧闭的，成就邪恶。</w:t>
+        <w:t>27.恶人的祭物是可憎的，何况他存恶意来献呢？</w:t>
         <w:br/>
-        <w:t>31.白发是荣耀的冠冕。在公义的道上，必能得着。</w:t>
+        <w:t>28.作假见证的必灭亡，惟有听真情而言的，其言长存。</w:t>
         <w:br/>
-        <w:t>32.不轻易发怒的，胜过勇士。治服己心的，强如取城。</w:t>
+        <w:t>29.恶人脸无羞耻，正直人行事坚定。</w:t>
         <w:br/>
-        <w:t>33.签放在怀里。定事由耶和华。</w:t>
+        <w:t>30.没有人能以智慧，聪明，谋略，敌挡耶和华。</w:t>
         <w:br/>
-        <w:t>Chapter 17 of Proverbs</w:t>
+        <w:t>31.马是为打仗之日预备的。得胜乃在乎耶和华。</w:t>
         <w:br/>
-        <w:t>1.设筵满屋，大家相争，不如有块干饼，大家相安。</w:t>
+        <w:t>Chapter 22 of Proverbs</w:t>
         <w:br/>
-        <w:t>2.仆人办事聪明，必管辖贻羞之子，又在众子中，同分产业。</w:t>
+        <w:t>1.美名胜过大财，恩宠强如金银。</w:t>
         <w:br/>
-        <w:t>3.鼎为炼银，炉为炼金。惟有耶和华熬炼人心。</w:t>
+        <w:t>2.富户穷人，在世相遇，都为耶和华所造。</w:t>
         <w:br/>
-        <w:t>4.行恶的留心听奸诈之言。说谎的侧耳听邪恶之语。</w:t>
+        <w:t>3.通达人见祸藏躲。愚蒙人前往受害。</w:t>
         <w:br/>
-        <w:t>5.戏笑穷人的，是辱没造他的主。幸灾乐祸的，必不免受罚。</w:t>
+        <w:t>4.敬畏耶和华心存谦卑，就得富有，尊荣，生命，为赏赐。</w:t>
         <w:br/>
-        <w:t>6.子孙为老人的冠冕。父亲是儿女的荣耀。</w:t>
+        <w:t>5.乖僻人的路上，有荆棘和网罗。保守自己生命的。必要远离。</w:t>
         <w:br/>
-        <w:t>7.愚顽人说美言本不相宜，何况君王说谎话呢？</w:t>
+        <w:t>6.教养孩童，使他走当行的道，就是到老他也不偏离。</w:t>
         <w:br/>
-        <w:t>8.贿赂在馈送的人眼中，看为宝玉。随处运动，都得顺利。</w:t>
+        <w:t>7.富户管辖穷人，欠债的是债主的仆人。</w:t>
         <w:br/>
-        <w:t>9.遮掩人过的，寻求人爱。屡次挑错的，离间密友。</w:t>
+        <w:t>8.撒罪孽的，必收灾祸。他逞怒的杖，也必废掉。</w:t>
         <w:br/>
-        <w:t>10.一句责备话，深入聪明人的心，强如责打愚昧人一百下。</w:t>
+        <w:t>9.眼目慈善的，就必蒙福。因他将食物分给穷人。</w:t>
         <w:br/>
-        <w:t>11.恶人只寻背叛，所以必有严厉的使者，奉差攻击他。</w:t>
+        <w:t>10.赶出亵慢人，争端就消除，分争和羞辱，也必止息。</w:t>
         <w:br/>
-        <w:t>12.宁可遇见丢崽子的母熊，不可遇见正行愚妄的愚昧人。</w:t>
+        <w:t>11.喜爱清心的人，因他嘴上的恩言，王必与他为友。</w:t>
         <w:br/>
-        <w:t>13.以恶报善的，祸患必不离他的家。</w:t>
+        <w:t>12.耶和华的眼目，眷顾聪明人。却倾败奸诈人的言语。</w:t>
         <w:br/>
-        <w:t>14.分争的起头，如水放开。所以在争闹之先，必当止息争竞。</w:t>
+        <w:t>13.懒惰人说，外头有狮子，我在街上，就必被杀。</w:t>
         <w:br/>
-        <w:t>15.定恶人为义的，定义人为恶的，这都为耶和华所憎恶。</w:t>
+        <w:t>14.淫妇的口为深坑，耶和华所憎恶的，必陷在其中。</w:t>
         <w:br/>
-        <w:t>16.愚昧人既无聪明，为何手拿价银买智慧呢？</w:t>
+        <w:t>15.愚蒙迷住孩童的心，用管教的杖可以远远赶除。</w:t>
         <w:br/>
-        <w:t>17.朋友乃时常亲爱。弟兄为患难而生。</w:t>
+        <w:t>16.欺压贫穷为要利己的，并送礼与富户的，都必缺乏。</w:t>
         <w:br/>
-        <w:t>18.在邻舍面前击掌作保，乃是无知的人。</w:t>
+        <w:t>17.你须侧耳听受智慧人的言语，留心领会我的知识，</w:t>
         <w:br/>
-        <w:t>19.喜爱争竞的，是喜爱过犯。高立家门的，乃自取败坏。</w:t>
+        <w:t>18.你若心中存记，嘴上咬定，这便为美。</w:t>
         <w:br/>
-        <w:t>20.心存邪僻的，寻不着好处。舌弄是非的，陷在祸患中。</w:t>
+        <w:t>19.我今日以此特特指教你，为要使你倚靠耶和华。</w:t>
         <w:br/>
-        <w:t>21.生愚昧子的，必自愁苦。愚顽人的父，毫无喜乐。</w:t>
+        <w:t>20.谋略和知识的美事，我岂没有写给你吗？</w:t>
         <w:br/>
-        <w:t>22.喜乐的心，乃是良药。忧伤的灵，使骨枯干。</w:t>
+        <w:t>21.要使你知道真言的实理，你好将真言回覆那打发你来的人。</w:t>
         <w:br/>
-        <w:t>23.恶人暗中受贿赂，为要颠倒判断。</w:t>
+        <w:t>22.贫穷人，你不可因他贫穷，就抢夺他的物。也不可在城门口欺压困苦人。</w:t>
         <w:br/>
-        <w:t>24.明哲人眼前有智慧。愚昧人眼望地极。</w:t>
+        <w:t>23.因耶和华必为他辨屈。抢夺他的，耶和华必夺取那人的命。</w:t>
         <w:br/>
-        <w:t>25.愚昧子使父亲愁烦，使母亲忧苦。</w:t>
+        <w:t>24.好生气的人，不可与他结交。暴怒的人，不可与他来往。</w:t>
         <w:br/>
-        <w:t>26.刑罚义人为不善。责打君子为不义。</w:t>
+        <w:t>25.恐怕你效法他的行为，自己就陷在网罗里。</w:t>
         <w:br/>
-        <w:t>27.寡少言语的有知识。性情温良的有聪明。</w:t>
+        <w:t>26.不要与人击掌，不要为欠债的作保。</w:t>
         <w:br/>
-        <w:t>28.愚昧人若静默不言，也可算为智慧。闭口不说，也可算为聪明。</w:t>
+        <w:t>27.你若没有什么偿还，何必使人夺去你睡卧的床呢？</w:t>
+        <w:br/>
+        <w:t>28.你先祖所立的地界，你不可挪移。</w:t>
+        <w:br/>
+        <w:t>29.你看见办事殷勤的人吗？他必站在君王面前，必不站在下贱人面前。</w:t>
         <w:br/>
       </w:r>
     </w:p>

</xml_diff>

<commit_message>
make the text at the same place showing on top of a transparent patch;add folders of fall and winter to hold base images of different seasons
</commit_message>
<xml_diff>
--- a/current scripture.docx
+++ b/current scripture.docx
@@ -4,187 +4,237 @@
   <w:body>
     <w:p>
       <w:r>
-        <w:t>********************************8月31日读经章节***************************</w:t>
+        <w:t>********************************9月1日读经章节***************************</w:t>
         <w:br/>
-        <w:t>Chapter 4 of 1_Thessalonians</w:t>
+        <w:t>Chapter 5 of 1_Thessalonians</w:t>
         <w:br/>
-        <w:t>1.弟兄们，我还有话说。我们靠着主耶稣求你们，劝你们，你们既然受了我们的教训，知道该怎样行，可以讨神的喜悦，就要照你们现在所行的，更加勉励。</w:t>
+        <w:t>1.弟兄们，论到时候日期，不用写信给你们。</w:t>
         <w:br/>
-        <w:t>2.你们原晓得我们凭主耶稣传给你们什么命令。</w:t>
+        <w:t>2.因为你们自己明明晓得，主的日子来到，好像夜间的贼一样。</w:t>
         <w:br/>
-        <w:t>3.神的旨意就是要你们成为圣洁，远避淫行。</w:t>
+        <w:t>3.人正说平安稳妥的时候，灾祸忽然临到他们，如同产难临到怀胎的妇人一样，他们绝不能逃脱。</w:t>
         <w:br/>
-        <w:t>4.要你们各人晓得怎样用圣洁尊贵，守着自己的身体。</w:t>
+        <w:t>4.弟兄们，你们却不在黑暗里，叫那日子临到你们像贼一样。</w:t>
         <w:br/>
-        <w:t>5.不放纵私欲的邪情，像那不认识神的外邦人。</w:t>
+        <w:t>5.你们都是光明之子，都是白昼之子，我们不是属黑夜的，也不是属幽暗的。</w:t>
         <w:br/>
-        <w:t>6.不要一个人在这事上越分，欺负他的弟兄。因为这一类的事，主必报应，正如我预先对你们说过，又切切嘱咐你们的。</w:t>
+        <w:t>6.所以我们不要睡觉，像别人一样，总要儆醒谨守。</w:t>
         <w:br/>
-        <w:t>7.神召我们，本不是要我们沾染污秽，乃是要我们成为圣洁。</w:t>
+        <w:t>7.因为睡了的人是在夜间睡。醉了的人是在夜间醉。</w:t>
         <w:br/>
-        <w:t>8.所以那弃绝的，不是弃绝人，乃是弃绝那赐圣灵给你们的神。</w:t>
+        <w:t>8.但我们既然属乎白昼，就应当谨守，把信和爱当作护心镜遮胸。把得救的盼望当作头盔戴上。</w:t>
         <w:br/>
-        <w:t>9.论到弟兄们相爱，不用人写信给你们，因为你们自己蒙了神的教训，叫你们彼此相爱。</w:t>
+        <w:t>9.因为神不是预定我们受刑，乃是预定我们借着我们主耶稣基督得救。</w:t>
         <w:br/>
-        <w:t>10.你们向马其顿全地的众弟兄，固然是这样行，但我劝弟兄们要更加勉励。</w:t>
+        <w:t>10.他替我们死，叫我们无论醒着睡着，都与他同活。</w:t>
         <w:br/>
-        <w:t>11.又要立志作安静人，办自己的事，亲手作工，正如我们从前所吩咐你们的。</w:t>
+        <w:t>11.所以你们该彼此劝慰，互相建立，正如你们素常所行的。</w:t>
         <w:br/>
-        <w:t>12.叫你们可以向外人行事端正，自己也就没有什么缺乏了。</w:t>
+        <w:t>12.弟兄们，我们劝你们敬重那在你们中间劳苦的人，就是在主里面治理你们，劝戒你们的。</w:t>
         <w:br/>
-        <w:t>13.论到睡了的人，我们不愿意弟兄们不知道，恐怕你们忧伤，像那些没有指望的人一样。</w:t>
+        <w:t>13.又因他们所作的工，用爱心格外尊重他们，你们也要彼此和睦。</w:t>
         <w:br/>
-        <w:t>14.我们若信耶稣死而复活了，那已经在耶稣里睡了的人，神也必将他与耶稣一同带来。</w:t>
+        <w:t>14.我们又劝弟兄们，要警戒不守规矩的人。勉励灰心的人。扶助软弱的人。也要向众人忍耐。</w:t>
         <w:br/>
-        <w:t>15.我们现在照主的话告诉你们一件事。我们这活着还存留到主降临的人，断不能在那已经睡了的人之先。</w:t>
+        <w:t>15.你们要谨慎，无论是谁都不可以恶报恶。或是彼此相待，或是待众人，常要追求良善。</w:t>
         <w:br/>
-        <w:t>16.因为主必亲自从天降临，有呼叫的声音，和天使长的声音，又有神的号吹响。那在基督里死了的人必先复活。</w:t>
+        <w:t>16.要常常喜乐。</w:t>
         <w:br/>
-        <w:t>17.以后我们这活着还存留的人，必和他们一同被提到云里，在空中与主相遇。这样，我们就要和主永远同在。</w:t>
+        <w:t>17.不住地祷告。</w:t>
         <w:br/>
-        <w:t>18.所以你们当用这些话彼此劝慰。</w:t>
+        <w:t>18.凡事谢恩。因为这是神在基督耶稣里向你们所定的旨意。</w:t>
         <w:br/>
-        <w:t>Chapter 23 of Proverbs</w:t>
+        <w:t>19.不要销灭圣灵的感动。</w:t>
         <w:br/>
-        <w:t>1.你若与官长坐席，要留意在你面前的是谁。</w:t>
+        <w:t>20.不要藐视先知的讲论。</w:t>
         <w:br/>
-        <w:t>2.你若是贪食的，就当拿刀放在喉咙上。</w:t>
+        <w:t>21.但要凡事察验。善美的要持守。</w:t>
         <w:br/>
-        <w:t>3.不可贪恋他的美食，因为是哄人的食物。</w:t>
+        <w:t>22.各样的恶事要禁戒不作。</w:t>
         <w:br/>
-        <w:t>4.不要劳碌求富。休仗自己的聪明。</w:t>
+        <w:t>23.愿赐平安的神，亲自使你们全然成圣。又愿你们的灵，与魂，与身子，得蒙保守，在我主耶稣基督降临的时候，完全无可指摘。</w:t>
         <w:br/>
-        <w:t>5.你岂要定睛在虚无的钱财上吗？因钱财必长翅膀，如鹰向天飞去。</w:t>
+        <w:t>24.那召你们的本是信实的，他必成就这事。</w:t>
         <w:br/>
-        <w:t>6.不要吃恶眼人的饭。也不要贪他的美味。</w:t>
+        <w:t>25.请弟兄们为我们祷告。</w:t>
         <w:br/>
-        <w:t>7.因为他心怎样思量，他为人就是怎样。他虽对你说，请吃，请喝。他的心却与你相背。</w:t>
+        <w:t>26.与众弟兄亲嘴问安务要圣洁。</w:t>
         <w:br/>
-        <w:t>8.你所吃的那点食物，必吐出来。你所说的甘美言语，也必落空。</w:t>
+        <w:t>27.我指着主嘱咐你们，要把这信念给众弟兄听。</w:t>
         <w:br/>
-        <w:t>9.你不要说话给愚昧人听。因他必藐视你智慧的言语。</w:t>
+        <w:t>28.愿我主耶稣基督的恩常与你们同在。</w:t>
         <w:br/>
-        <w:t>10.不可挪移古时的地界。也不可侵入孤儿的田地。</w:t>
+        <w:t>Chapter 25 of Proverbs</w:t>
         <w:br/>
-        <w:t>11.因他们的救赎主，大有能力。他必向你为他们辨屈。</w:t>
+        <w:t>1.以下也是所罗门的箴言。是犹大王希西家的人所誊录的。</w:t>
         <w:br/>
-        <w:t>12.你要留心领受训诲。侧耳听从知识的言语。</w:t>
+        <w:t>2.将事隐秘，乃神的荣耀。将事察清，乃君王的荣耀。</w:t>
         <w:br/>
-        <w:t>13.不可不管教孩童，你用杖打他，他必不至于死。</w:t>
+        <w:t>3.天之高，地之厚，君王之心也测不透。</w:t>
         <w:br/>
-        <w:t>14.你要用杖打他，就可以救他的灵魂免下阴间。</w:t>
+        <w:t>4.除去银子的渣滓，就有银子出来，银匠能以作器皿。</w:t>
         <w:br/>
-        <w:t>15.我儿你心若存智慧，我的心也甚欢喜。</w:t>
+        <w:t>5.除去王面前的恶人，国位就靠公义坚立。</w:t>
         <w:br/>
-        <w:t>16.你的嘴若说正直话，我的心肠也必快乐。</w:t>
+        <w:t>6.不要在王面前妄自尊大。不要在大人的位上站立。</w:t>
         <w:br/>
-        <w:t>17.你心中不要嫉妒罪人。只要终日敬畏耶和华。</w:t>
+        <w:t>7.宁可有人说，请你上来，强如在你觐见的王子面前，叫你退下。</w:t>
         <w:br/>
-        <w:t>18.因为至终必有善报。你的指望也不至断绝。</w:t>
+        <w:t>8.不要冒失出去与人争竞，免得至终被他羞辱，你就不知道怎样行了。</w:t>
         <w:br/>
-        <w:t>19.我儿，你当听，当存智慧，好在正道上引导你的心。</w:t>
+        <w:t>9.你与邻舍争讼，要与他一人辩论。不可泄漏人的密事。</w:t>
         <w:br/>
-        <w:t>20.好饮酒的，好吃肉的，不要与他们来往。</w:t>
+        <w:t>10.恐怕听见的人骂你，你的臭名就难以脱离。</w:t>
         <w:br/>
-        <w:t>21.因为好酒贪食的，必致贫穷。好睡觉的，必穿破烂衣服。</w:t>
+        <w:t>11.一句话说得合宜，就如金苹果在银网子里。</w:t>
         <w:br/>
-        <w:t>22.你要听从生你的父亲。你母亲老了，也不可藐视她。</w:t>
+        <w:t>12.智慧人的劝戒，在顺从的人耳中，好像金耳环，和精金的妆饰。</w:t>
         <w:br/>
-        <w:t>23.你当买真理。就是智慧，训诲，和聪明，也都不可卖。</w:t>
+        <w:t>13.忠信的使者，叫差他的人心里舒畅，就如在收割时，有冰雪的凉气。</w:t>
         <w:br/>
-        <w:t>24.义人的父亲，必大得快乐。人生智慧的儿子，必因他欢喜。</w:t>
+        <w:t>14.空夸赠送礼物的，好像无雨的风云。</w:t>
         <w:br/>
-        <w:t>25.你要使父母欢喜。使生你的快乐。</w:t>
+        <w:t>15.恒常忍耐，可以劝动君王。柔和的舌头，能折断骨头。</w:t>
         <w:br/>
-        <w:t>26.我儿，要将你的心归我。你的眼目，也要喜悦我的道路。</w:t>
+        <w:t>16.你得了蜜吗？只可吃够而已。恐怕你过饱就呕吐出来。</w:t>
         <w:br/>
-        <w:t>27.妓女是深坑。外女是窄阱。</w:t>
+        <w:t>17.你的脚要少进邻舍的家，恐怕他厌烦你，恨恶你。</w:t>
         <w:br/>
-        <w:t>28.她埋伏好像强盗，她使人中多有奸诈的。</w:t>
+        <w:t>18.作假见证陷害邻舍的，就是大槌，是利刀，是快箭。</w:t>
         <w:br/>
-        <w:t>29.谁有祸患，谁有忧愁，谁有争斗，谁有哀叹，（或作怨言）谁无故受伤，谁眼目红赤。</w:t>
+        <w:t>19.患难时倚靠不忠诚的人，好像破坏的牙，错骨缝的脚。</w:t>
         <w:br/>
-        <w:t>30.就是那流连饮酒，常去寻找调和酒的人。</w:t>
+        <w:t>20.对伤心的人唱歌，就如冷天脱衣服，又如碱上倒醋。</w:t>
         <w:br/>
-        <w:t>31.酒发红，在杯中闪烁，你不可观看，虽然下咽舒畅，终久是咬你如蛇，刺你如毒蛇。</w:t>
+        <w:t>21.你的仇敌，若饿了就给他饭吃。若渴了就给他水喝。</w:t>
         <w:br/>
-        <w:t>32.</w:t>
+        <w:t>22.因为你这样行，就是把炭火堆在他的头上。耶和华也必赏赐你。</w:t>
         <w:br/>
-        <w:t>33.你眼必看见异怪的事。（异怪的事或作淫妇）你心必发出乖谬的话。</w:t>
+        <w:t>23.北风生雨，谗谤人的舌头也生怒容。</w:t>
         <w:br/>
-        <w:t>34.你必像躺在海中，或像卧在桅杆上。</w:t>
+        <w:t>24.宁可住在房顶的角上，不在宽阔的房屋与争吵的妇人同住。</w:t>
         <w:br/>
-        <w:t>35.你必说，人打我，我却未受伤，人鞭打我，我竟不觉得，我几时清醒，我仍去寻酒。</w:t>
+        <w:t>25.有好消息从远方来，就如拿凉水给口渴的人喝。</w:t>
         <w:br/>
-        <w:t>Chapter 24 of Proverbs</w:t>
+        <w:t>26.义人在恶人面前退缩，好像？？浑之泉，弄浊之井。</w:t>
         <w:br/>
-        <w:t>1.你不要嫉妒恶人，也不要起意与他们相处。</w:t>
+        <w:t>27.吃蜜过多，是不好的。考究自己的荣耀，也是可厌的。</w:t>
         <w:br/>
-        <w:t>2.因为他们的心，图谋强暴。他们的口谈论奸恶。</w:t>
+        <w:t>28.人不制伏自己的心，好像毁坏的城邑，没有墙垣。</w:t>
         <w:br/>
-        <w:t>3.房屋因智慧建造，又因聪明立稳。</w:t>
+        <w:t>Chapter 26 of Proverbs</w:t>
         <w:br/>
-        <w:t>4.其中因知识充满各样美好宝贵的财物。</w:t>
+        <w:t>1.夏天落雪，收割时下雨，都不相宜。愚昧人得尊荣，也是如此。</w:t>
         <w:br/>
-        <w:t>5.智慧人大有能力。有知识的人，力上加力。</w:t>
+        <w:t>2.麻雀往来，燕子翻飞，这样，无故地咒诅，也必不临到。</w:t>
         <w:br/>
-        <w:t>6.你去打仗，要凭智谋。谋士众多，人便得胜。</w:t>
+        <w:t>3.鞭子是为打马。辔头是为勒驴。刑杖是为打愚昧人的背。</w:t>
         <w:br/>
-        <w:t>7.智慧极高，非愚昧人所能及，所以在城门内，不敢开口。</w:t>
+        <w:t>4.不要照愚昧人的愚妄话回答他，恐怕你与他一样。</w:t>
         <w:br/>
-        <w:t>8.设计作恶的，必称为奸人。</w:t>
+        <w:t>5.要照愚昧人的愚妄话回答他，免得他自以为有智慧。</w:t>
         <w:br/>
-        <w:t>9.愚妄人的思念，乃是罪恶。亵慢者为人所憎恶。</w:t>
+        <w:t>6.借愚昧人手寄信的，是砍断自己的脚，自受损害。（自受原文作喝）</w:t>
         <w:br/>
-        <w:t>10.你在患难之日若胆怯，你的力量就微小。</w:t>
+        <w:t>7.瘸子的脚，空存无用。箴言在愚昧人的口中，也是如此。</w:t>
         <w:br/>
-        <w:t>11.人被拉到死地，你要解救。人将被杀，你须拦阻。</w:t>
+        <w:t>8.将尊荣给愚昧人的，好像人把石子包在机弦里。</w:t>
         <w:br/>
-        <w:t>12.你若说，这事我未曾知道。那衡量人心的，岂不明白吗？保守你命的，岂不知道吗？他岂不按各人所行的，报应各人吗？</w:t>
+        <w:t>9.箴言在愚昧人的口中，好像荆棘刺入醉汉的手。</w:t>
         <w:br/>
-        <w:t>13.我儿，你要吃蜜，因为是好的。吃蜂房下滴的蜜，便觉甘甜。</w:t>
+        <w:t>10.雇愚昧人的，与雇过路人的，就像射伤众人的弓箭手。</w:t>
         <w:br/>
-        <w:t>14.你心得了智慧，也必觉得如此。你若找着，至终必有善报。你的指望，也不至断绝。</w:t>
+        <w:t>11.愚昧人行愚妄事，行了又行，就如狗转过来吃它所吐的。</w:t>
         <w:br/>
-        <w:t>15.你这恶人，不要埋伏攻击义人的家。不要毁坏他安居之所。</w:t>
+        <w:t>12.你见自以为有智慧的人吗？愚昧人比他更有指望。</w:t>
         <w:br/>
-        <w:t>16.因为义人虽七次跌倒，仍必兴起。恶人却被祸患倾倒。</w:t>
+        <w:t>13.懒惰人说，道上有猛狮，街上有壮狮。</w:t>
         <w:br/>
-        <w:t>17.你仇敌跌倒，你不要欢喜。他倾倒，你心不要快乐。</w:t>
+        <w:t>14.门在枢纽转动，懒惰人在床上也是如此。</w:t>
         <w:br/>
-        <w:t>18.恐怕耶和华看见就不喜悦，将怒气从仇敌身上转过来。</w:t>
+        <w:t>15.懒惰人放手在盘子里，就是向口撤回，也以为劳乏。</w:t>
         <w:br/>
-        <w:t>19.不要为作恶的心怀不平。也不要嫉妒恶人。</w:t>
+        <w:t>16.懒惰人看自己，比七个善于应对的人更有智慧。</w:t>
         <w:br/>
-        <w:t>20.因为恶人终不得善报。恶人的灯也必熄灭。</w:t>
+        <w:t>17.过路被事激动，管理不干己的争竞，好像人揪住狗耳。</w:t>
         <w:br/>
-        <w:t>21.我儿，你要敬畏耶和华与君王。不要与反覆无常的人结交。</w:t>
+        <w:t>18.人欺凌邻舍，却说，我岂不是戏耍吗？他就像疯狂的人，抛掷火把，利箭，与杀人的兵器。（杀人的兵器原文作死亡）</w:t>
         <w:br/>
-        <w:t>22.因为他们的灾难，必忽然而起。耶和华与君王所施行的毁灭，谁能知道呢？</w:t>
+        <w:t>19.</w:t>
         <w:br/>
-        <w:t>23.以下也是智慧人的箴言。审判时看人情面，是不好的。</w:t>
+        <w:t>20.火缺了柴，就必熄灭。无人传舌，争竞便止息。</w:t>
         <w:br/>
-        <w:t>24.对恶人说，你是义人的，这人万民必咒诅，列邦必憎恶。</w:t>
+        <w:t>21.好争竞的人煽惑争端，就如余火加炭，火上加柴一样。</w:t>
         <w:br/>
-        <w:t>25.责备恶人的，必得喜悦。美好的福，也必临到他。</w:t>
+        <w:t>22.传舌人的言语，如同美食，深入人的心腹。</w:t>
         <w:br/>
-        <w:t>26.应对正直的，犹如与人亲嘴。</w:t>
+        <w:t>23.火热的嘴，奸恶的心，好像银渣包的瓦器。</w:t>
         <w:br/>
-        <w:t>27.你要在外头预备工料，在田间办理整齐，然后建造房屋。</w:t>
+        <w:t>24.怨恨人的用嘴粉饰，心里却藏着诡诈。</w:t>
         <w:br/>
-        <w:t>28.不可无故作见证，陷害邻舍。也不可用嘴欺骗人。</w:t>
+        <w:t>25.他用甜言蜜语，你不可信他，因为他心中有七样可憎恶的。</w:t>
         <w:br/>
-        <w:t>29.不可说，人怎样待我，我也怎样待他，我必照他所行的报复他。</w:t>
+        <w:t>26.他虽用诡诈遮掩自己的怨恨，他的邪恶必在会中显露。</w:t>
         <w:br/>
-        <w:t>30.我经过懒惰人的田地，无知人的葡萄园。</w:t>
+        <w:t>27.挖陷坑的，自己必掉在其中。滚石头的，石头必反滚在他身上。</w:t>
         <w:br/>
-        <w:t>31.荆棘长满了地皮，刺草遮盖了田面，石墙也坍塌了。</w:t>
+        <w:t>28.虚谎的舌，恨他所压伤的人。谄媚的口，败坏人的事。</w:t>
         <w:br/>
-        <w:t>32.我看见就留心思想，我看着就领了训诲。</w:t>
+        <w:t>Chapter 27 of Proverbs</w:t>
         <w:br/>
-        <w:t>33.再睡片时，打盹片时，抱着手躺卧片时，</w:t>
+        <w:t>1.不要为明日自夸，因为一日要生何事，你尚且不能知道。</w:t>
         <w:br/>
-        <w:t>34.你的贫穷，就必如强盗速来，你的缺乏，仿佛拿兵器的人来到。</w:t>
+        <w:t>2.要别人夸奖你，不可用口自夸。等外人称赞你，不可用嘴自称。</w:t>
+        <w:br/>
+        <w:t>3.石头重，沙土沉，愚妄人的恼怒，比这两样更重。</w:t>
+        <w:br/>
+        <w:t>4.忿怒为残忍，怒气为狂澜，惟有嫉妒，谁能敌得住呢？</w:t>
+        <w:br/>
+        <w:t>5.当面的责备，强如背地的爱情。</w:t>
+        <w:br/>
+        <w:t>6.朋友加的伤痕，出于忠诚，仇敌连连亲嘴，却是多余。</w:t>
+        <w:br/>
+        <w:t>7.人吃饱了，厌恶蜂房的蜜。人饥饿了，一切苦物都觉甘甜。</w:t>
+        <w:br/>
+        <w:t>8.人离本处飘流，好像雀鸟离窝游飞。</w:t>
+        <w:br/>
+        <w:t>9.膏油与香料，使人心喜悦。朋友诚实的劝教，也是如此甘美。</w:t>
+        <w:br/>
+        <w:t>10.你的朋友，和父亲的朋友，你都不可离弃。你遭难的日子，不要上弟兄的家去。相近的邻舍，强如远方的弟兄。</w:t>
+        <w:br/>
+        <w:t>11.我儿，你要作智慧人，好叫我的心欢喜，使我可以回答那讥诮我的人。</w:t>
+        <w:br/>
+        <w:t>12.通达人见祸藏躲。愚蒙人前往受害。</w:t>
+        <w:br/>
+        <w:t>13.谁为生人作保，就拿谁的衣服。谁为外女作保，谁就承当。</w:t>
+        <w:br/>
+        <w:t>14.清晨起来，大声给朋友祝福的，就算是咒诅他。</w:t>
+        <w:br/>
+        <w:t>15.大雨之日连连滴漏，和争吵的妇人一样。</w:t>
+        <w:br/>
+        <w:t>16.想拦阻她的，便是拦阻风，也是右手抓油。</w:t>
+        <w:br/>
+        <w:t>17.铁磨铁，磨出刃来。朋友相感，（原文作磨朋友的脸）也是如此。</w:t>
+        <w:br/>
+        <w:t>18.看守无花果树的，必吃树上的果子。敬奉主人的，必得尊荣。</w:t>
+        <w:br/>
+        <w:t>19.水中照脸，彼此相符。人与人，心也相对。</w:t>
+        <w:br/>
+        <w:t>20.阴间和灭亡，永不满足。人的眼目，也是如此。</w:t>
+        <w:br/>
+        <w:t>21.鼎为炼银，炉为炼金，人的称赞也试炼人。</w:t>
+        <w:br/>
+        <w:t>22.你虽用杵，将愚妄人与打碎的麦子一同捣在臼中，他的愚妄还是离不了他。</w:t>
+        <w:br/>
+        <w:t>23.你要详细知道你羊群的景况。留心料理你的牛群。</w:t>
+        <w:br/>
+        <w:t>24.因为赀财不能永有。冠冕岂能存到万代。</w:t>
+        <w:br/>
+        <w:t>25.干草割去，嫩草发现，山上的菜蔬，也被收敛。</w:t>
+        <w:br/>
+        <w:t>26.羊羔之毛，是为你作衣服。山羊是为作田地的价值。</w:t>
+        <w:br/>
+        <w:t>27.并有母山羊奶够你吃，也够你的家眷吃，且够养你的婢女。</w:t>
         <w:br/>
       </w:r>
     </w:p>

</xml_diff>

<commit_message>
send scriptures to myself
</commit_message>
<xml_diff>
--- a/current scripture.docx
+++ b/current scripture.docx
@@ -4,237 +4,148 @@
   <w:body>
     <w:p>
       <w:r>
-        <w:t>********************************9月1日读经章节***************************</w:t>
+        <w:t>********************************9月22日读经章节***************************</w:t>
         <w:br/>
-        <w:t>Chapter 5 of 1_Thessalonians</w:t>
+        <w:t>Chapter 1 of Hebrews</w:t>
         <w:br/>
-        <w:t>1.弟兄们，论到时候日期，不用写信给你们。</w:t>
+        <w:t>1.神既在古时借着众先知，多次多方的晓谕列祖，</w:t>
         <w:br/>
-        <w:t>2.因为你们自己明明晓得，主的日子来到，好像夜间的贼一样。</w:t>
+        <w:t>2.就在这末世，借着他儿子晓谕我们，又早已立他为承受万有的，也曾借着他创造诸世界。</w:t>
         <w:br/>
-        <w:t>3.人正说平安稳妥的时候，灾祸忽然临到他们，如同产难临到怀胎的妇人一样，他们绝不能逃脱。</w:t>
+        <w:t>3.他是神荣耀所发的光辉，是神本体的真像，常用他权能的命令托住万有，他洗净了人的罪，就坐在高天至大者的右边。</w:t>
         <w:br/>
-        <w:t>4.弟兄们，你们却不在黑暗里，叫那日子临到你们像贼一样。</w:t>
+        <w:t>4.他所承受的名，既比天使的名更尊贵，就远超过天使。</w:t>
         <w:br/>
-        <w:t>5.你们都是光明之子，都是白昼之子，我们不是属黑夜的，也不是属幽暗的。</w:t>
+        <w:t>5.所有的天使，神从来对那一个说，你是我的儿子，我今日生你。又指着那一个说，我要作他的父，他要作我的子。</w:t>
         <w:br/>
-        <w:t>6.所以我们不要睡觉，像别人一样，总要儆醒谨守。</w:t>
+        <w:t>6.再者，神使长子到世上来的时候，（或作神再使长子到世上来的时候）就说，神的使者都要拜他。</w:t>
         <w:br/>
-        <w:t>7.因为睡了的人是在夜间睡。醉了的人是在夜间醉。</w:t>
+        <w:t>7.论到使者，又说，神以风为使者，以火焰为仆役。</w:t>
         <w:br/>
-        <w:t>8.但我们既然属乎白昼，就应当谨守，把信和爱当作护心镜遮胸。把得救的盼望当作头盔戴上。</w:t>
+        <w:t>8.论到子却说，神阿，你的宝座是永永远远的，你的国权是正直的。</w:t>
         <w:br/>
-        <w:t>9.因为神不是预定我们受刑，乃是预定我们借着我们主耶稣基督得救。</w:t>
+        <w:t>9.你喜爱公义，恨恶罪恶。所以神就是你的神，用喜乐油膏你，胜过膏你的同伴。</w:t>
         <w:br/>
-        <w:t>10.他替我们死，叫我们无论醒着睡着，都与他同活。</w:t>
+        <w:t>10.又说，主阿，你起初立了地的根基，天也是你手所造的。</w:t>
         <w:br/>
-        <w:t>11.所以你们该彼此劝慰，互相建立，正如你们素常所行的。</w:t>
+        <w:t>11.天地都要灭没，你却要长存。天地都要像衣服渐渐旧了。</w:t>
         <w:br/>
-        <w:t>12.弟兄们，我们劝你们敬重那在你们中间劳苦的人，就是在主里面治理你们，劝戒你们的。</w:t>
+        <w:t>12.你要将天地卷起来，像一件外衣，天地就都改变了。惟有你永不改变，你的年数没有穷尽。</w:t>
         <w:br/>
-        <w:t>13.又因他们所作的工，用爱心格外尊重他们，你们也要彼此和睦。</w:t>
+        <w:t>13.所有的天使，神从来对那一个说，你坐在我的右边，等我使你仇敌作你的脚凳。</w:t>
         <w:br/>
-        <w:t>14.我们又劝弟兄们，要警戒不守规矩的人。勉励灰心的人。扶助软弱的人。也要向众人忍耐。</w:t>
+        <w:t>14.天使岂不都是服役的灵，奉差遣为那将要承受救恩的人效力吗？</w:t>
         <w:br/>
-        <w:t>15.你们要谨慎，无论是谁都不可以恶报恶。或是彼此相待，或是待众人，常要追求良善。</w:t>
+        <w:t>Chapter 28 of Isaiah</w:t>
         <w:br/>
-        <w:t>16.要常常喜乐。</w:t>
+        <w:t>1.祸哉，以法莲的酒徒，住在肥美谷的山上，他们心里高傲，以所夸的为冠冕，犹如将残之花。</w:t>
         <w:br/>
-        <w:t>17.不住地祷告。</w:t>
+        <w:t>2.看哪，主有一大能大力者，像一阵冰雹，像毁灭的暴风，像涨溢的大水，他必用手将冠冕摔落于地。</w:t>
         <w:br/>
-        <w:t>18.凡事谢恩。因为这是神在基督耶稣里向你们所定的旨意。</w:t>
+        <w:t>3.以法莲高傲的酒徒，他的冠冕，必被踏在脚下。</w:t>
         <w:br/>
-        <w:t>19.不要销灭圣灵的感动。</w:t>
+        <w:t>4.那荣美将残之花，就是在肥美谷山上的，必像夏令以前初熟的无花果。看见这果的就注意，一到手中就吞吃了。</w:t>
         <w:br/>
-        <w:t>20.不要藐视先知的讲论。</w:t>
+        <w:t>5.到那日，万军之耶和华必作他余剩之民的荣冠华冕。</w:t>
         <w:br/>
-        <w:t>21.但要凡事察验。善美的要持守。</w:t>
+        <w:t>6.也作了在位上行审判者公平之灵，并城门口打退仇敌者的力量。</w:t>
         <w:br/>
-        <w:t>22.各样的恶事要禁戒不作。</w:t>
+        <w:t>7.就是这地的人，也因酒摇摇晃晃，因浓酒东倒西歪。祭司和先知因浓酒摇摇晃晃，被酒所困，因浓酒东倒西歪。他们错解默示，谬行审判。</w:t>
         <w:br/>
-        <w:t>23.愿赐平安的神，亲自使你们全然成圣。又愿你们的灵，与魂，与身子，得蒙保守，在我主耶稣基督降临的时候，完全无可指摘。</w:t>
+        <w:t>8.因为各席上满了呕吐的污秽，无一处干净。</w:t>
         <w:br/>
-        <w:t>24.那召你们的本是信实的，他必成就这事。</w:t>
+        <w:t>9.讥诮先知的说，他要将知识指教谁呢？要使谁明白传言呢？是那刚断奶离怀的吗？</w:t>
         <w:br/>
-        <w:t>25.请弟兄们为我们祷告。</w:t>
+        <w:t>10.他竟命上加命，令上加令，律上加律，例上加例，这里一点，那里一点。</w:t>
         <w:br/>
-        <w:t>26.与众弟兄亲嘴问安务要圣洁。</w:t>
+        <w:t>11.先知说，不然，主要借异邦人的嘴唇，和外邦人的舌头，对这百姓说话。</w:t>
         <w:br/>
-        <w:t>27.我指着主嘱咐你们，要把这信念给众弟兄听。</w:t>
+        <w:t>12.他曾对他们说，你们要使疲乏人得安息。这样才得安息，才得舒畅。他们却不肯听。</w:t>
         <w:br/>
-        <w:t>28.愿我主耶稣基督的恩常与你们同在。</w:t>
+        <w:t>13.所以耶和华向他们说的话，是命上加命，令上加令，律上加律，例上加例，这里一点，那里一点，以致他们前行仰面跌倒，而且跌碎，并陷入网罗，被缠住。</w:t>
         <w:br/>
-        <w:t>Chapter 25 of Proverbs</w:t>
+        <w:t>14.所以你们这些亵慢的人，就是辖管住在耶路撒冷这百姓的，要听耶和华的话。</w:t>
         <w:br/>
-        <w:t>1.以下也是所罗门的箴言。是犹大王希西家的人所誊录的。</w:t>
+        <w:t>15.你们曾说，我们与死亡立约，与阴间结盟。敌军（原文作鞭子）如水涨漫经过的时候，必不临到我们。因我们以谎言为避所，在虚假以下藏身。</w:t>
         <w:br/>
-        <w:t>2.将事隐秘，乃神的荣耀。将事察清，乃君王的荣耀。</w:t>
+        <w:t>16.所以主耶和华如此说，看哪，我在锡安放一块石头，作为根基，是试验过的石头，是稳固根基，宝贵的房角石，信靠的人必不着急。</w:t>
         <w:br/>
-        <w:t>3.天之高，地之厚，君王之心也测不透。</w:t>
+        <w:t>17.我必以公平为准绳，以公义为线铊。冰雹必冲去谎言的避所，大水必漫过藏身之处。</w:t>
         <w:br/>
-        <w:t>4.除去银子的渣滓，就有银子出来，银匠能以作器皿。</w:t>
+        <w:t>18.你们与死亡所立的约，必然废掉，与阴间所结的盟，必立不住。敌军（原文作鞭子）如水涨漫经过的时候，你们必被他践踏。</w:t>
         <w:br/>
-        <w:t>5.除去王面前的恶人，国位就靠公义坚立。</w:t>
+        <w:t>19.每逢经过必将你们掳去。因为每早晨他必经过，白昼黑夜都必如此。明白传言的，必受惊恐。</w:t>
         <w:br/>
-        <w:t>6.不要在王面前妄自尊大。不要在大人的位上站立。</w:t>
+        <w:t>20.原来床榻短，使人不能舒身。被窝窄，使人不能遮体。</w:t>
         <w:br/>
-        <w:t>7.宁可有人说，请你上来，强如在你觐见的王子面前，叫你退下。</w:t>
+        <w:t>21.耶和华必兴起，像在毗拉心山，他必发怒，像在基遍谷，好作成他的工，就是非常的工，成就他的事，就是奇异的事。</w:t>
         <w:br/>
-        <w:t>8.不要冒失出去与人争竞，免得至终被他羞辱，你就不知道怎样行了。</w:t>
+        <w:t>22.现在你们不可亵慢，恐怕捆你们的绑索更结实了。因为我从主万军之耶和华那里听见已经决定，在全地上施行灭绝的事。</w:t>
         <w:br/>
-        <w:t>9.你与邻舍争讼，要与他一人辩论。不可泄漏人的密事。</w:t>
+        <w:t>23.你们当侧耳听我的声音，留心听我的言语。</w:t>
         <w:br/>
-        <w:t>10.恐怕听见的人骂你，你的臭名就难以脱离。</w:t>
+        <w:t>24.那耕地为要撒种的，岂是常常耕地呢？岂是常常开垦耙地呢？</w:t>
         <w:br/>
-        <w:t>11.一句话说得合宜，就如金苹果在银网子里。</w:t>
+        <w:t>25.他拉平了地面，岂不就撒种小茴香，播种大茴香，按行列种小麦，在定处种大麦，在田边种粗麦呢？</w:t>
         <w:br/>
-        <w:t>12.智慧人的劝戒，在顺从的人耳中，好像金耳环，和精金的妆饰。</w:t>
+        <w:t>26.因为他的神教导他务农相宜，并且指教他。</w:t>
         <w:br/>
-        <w:t>13.忠信的使者，叫差他的人心里舒畅，就如在收割时，有冰雪的凉气。</w:t>
+        <w:t>27.原来打小茴香，不用尖利的器具，轧大茴香，也不用碌碡。（原文作车轮下同）但用杖打小茴香，用棍打大茴香。</w:t>
         <w:br/>
-        <w:t>14.空夸赠送礼物的，好像无雨的风云。</w:t>
+        <w:t>28.作饼的粮食是用磨磨碎，因它不必常打。虽用碌碡和马打散，却不磨它。</w:t>
         <w:br/>
-        <w:t>15.恒常忍耐，可以劝动君王。柔和的舌头，能折断骨头。</w:t>
+        <w:t>29.这也是出于万军之耶和华。他的谋略奇妙，他的智慧广大。</w:t>
         <w:br/>
-        <w:t>16.你得了蜜吗？只可吃够而已。恐怕你过饱就呕吐出来。</w:t>
+        <w:t>Chapter 29 of Isaiah</w:t>
         <w:br/>
-        <w:t>17.你的脚要少进邻舍的家，恐怕他厌烦你，恨恶你。</w:t>
+        <w:t>1.唉，亚利伊勒，亚利伊勒，大卫安营的城。任凭你年上加年，节期照常周流。</w:t>
         <w:br/>
-        <w:t>18.作假见证陷害邻舍的，就是大槌，是利刀，是快箭。</w:t>
+        <w:t>2.我终必使亚利伊勒困难。他必悲伤哀号，我却仍以他为亚利伊勒。</w:t>
         <w:br/>
-        <w:t>19.患难时倚靠不忠诚的人，好像破坏的牙，错骨缝的脚。</w:t>
+        <w:t>3.我必四围安营攻击你，屯兵围困你，筑垒攻击你。</w:t>
         <w:br/>
-        <w:t>20.对伤心的人唱歌，就如冷天脱衣服，又如碱上倒醋。</w:t>
+        <w:t>4.你必败落，从地中说话。你的言语必微细出于尘埃。你的声音必像那交鬼者的声音出于地。你的言语低低微微出于尘埃。</w:t>
         <w:br/>
-        <w:t>21.你的仇敌，若饿了就给他饭吃。若渴了就给他水喝。</w:t>
+        <w:t>5.你仇敌的群众，却要像细尘，强暴人的群众，也要像飞糠。这事必顷刻之间忽然临到。</w:t>
         <w:br/>
-        <w:t>22.因为你这样行，就是把炭火堆在他的头上。耶和华也必赏赐你。</w:t>
+        <w:t>6.万军之耶和华必用雷轰，地震，大声，旋风，暴风，并吞灭的火焰，向他讨罪。</w:t>
         <w:br/>
-        <w:t>23.北风生雨，谗谤人的舌头也生怒容。</w:t>
+        <w:t>7.那时，攻击亚利伊勒列国的群众，就是一切攻击亚利伊勒和他的保障，并使他困难的，必如梦景，如夜间的异象。</w:t>
         <w:br/>
-        <w:t>24.宁可住在房顶的角上，不在宽阔的房屋与争吵的妇人同住。</w:t>
+        <w:t>8.又必像饥饿的人，梦中吃饭，醒了仍觉腹空。或像口渴的人，梦中喝水，醒了仍觉发昏，心里想喝。攻击锡安山列国的群众，也必如此。</w:t>
         <w:br/>
-        <w:t>25.有好消息从远方来，就如拿凉水给口渴的人喝。</w:t>
+        <w:t>9.你们等候惊奇吧。你们宴乐昏迷吧。他们醉了，却非因酒。他们东倒西歪，却非因浓酒。</w:t>
         <w:br/>
-        <w:t>26.义人在恶人面前退缩，好像？？浑之泉，弄浊之井。</w:t>
+        <w:t>10.因为耶和华将沉睡的灵，浇灌你们，封闭你们的眼，蒙盖你们的头。你们的眼，就是先知。你们的头，就是先见。</w:t>
         <w:br/>
-        <w:t>27.吃蜜过多，是不好的。考究自己的荣耀，也是可厌的。</w:t>
+        <w:t>11.所有的默示你们看如封住的书卷。人将这书卷交给识字的，说，请念吧。他说，我不能念，因为是封住了。</w:t>
         <w:br/>
-        <w:t>28.人不制伏自己的心，好像毁坏的城邑，没有墙垣。</w:t>
+        <w:t>12.又将这书卷交给不识字的人，说，请念吧。他说，我不识字。</w:t>
         <w:br/>
-        <w:t>Chapter 26 of Proverbs</w:t>
+        <w:t>13.主说，因为这百姓亲近我，用嘴唇尊敬我，心却远离我。他们敬畏我，不过是领受人的吩咐。</w:t>
         <w:br/>
-        <w:t>1.夏天落雪，收割时下雨，都不相宜。愚昧人得尊荣，也是如此。</w:t>
+        <w:t>14.所以我在这百姓中要行奇妙的事，就是奇妙又奇妙的事。他们智慧人的智慧，必然消灭，聪明人的聪明，必然隐藏。</w:t>
         <w:br/>
-        <w:t>2.麻雀往来，燕子翻飞，这样，无故地咒诅，也必不临到。</w:t>
+        <w:t>15.祸哉，那些向耶和华深藏谋略的，又在暗中行事，说，谁看见我们呢？谁知道我们呢？</w:t>
         <w:br/>
-        <w:t>3.鞭子是为打马。辔头是为勒驴。刑杖是为打愚昧人的背。</w:t>
+        <w:t>16.你们把事颠倒了，岂可看窑匠如泥吗？被制作的物，岂可论制作物的说，他没有制作我。或是被创造的物论造物的说，他没有聪明？</w:t>
         <w:br/>
-        <w:t>4.不要照愚昧人的愚妄话回答他，恐怕你与他一样。</w:t>
+        <w:t>17.利巴嫩变为肥田，肥田看如树林，不是只有一点点时候吗？</w:t>
         <w:br/>
-        <w:t>5.要照愚昧人的愚妄话回答他，免得他自以为有智慧。</w:t>
+        <w:t>18.那时，聋子必听见这书上的话。瞎子的眼，必从迷蒙黑暗中得以看见。</w:t>
         <w:br/>
-        <w:t>6.借愚昧人手寄信的，是砍断自己的脚，自受损害。（自受原文作喝）</w:t>
+        <w:t>19.谦卑人，必因耶和华增添欢喜。人间贫穷的，必因以色列的圣者快乐。</w:t>
         <w:br/>
-        <w:t>7.瘸子的脚，空存无用。箴言在愚昧人的口中，也是如此。</w:t>
+        <w:t>20.因为强暴人已归无有。亵慢人已经灭绝。一切找机会作孽的，都被剪除。</w:t>
         <w:br/>
-        <w:t>8.将尊荣给愚昧人的，好像人把石子包在机弦里。</w:t>
+        <w:t>21.他们在争讼的事上，定无罪的为有罪，为城门口责备人的，设下网罗，用虚无的事，屈枉义人。</w:t>
         <w:br/>
-        <w:t>9.箴言在愚昧人的口中，好像荆棘刺入醉汉的手。</w:t>
         <w:br/>
-        <w:t>10.雇愚昧人的，与雇过路人的，就像射伤众人的弓箭手。</w:t>
+        <w:t>22.所以救赎亚伯拉罕的耶和华，论雅各家如此说，雅各必不再羞愧，面容也不至变色。</w:t>
         <w:br/>
-        <w:t>11.愚昧人行愚妄事，行了又行，就如狗转过来吃它所吐的。</w:t>
+        <w:t>23.但他看见他的众子，就是我手的工作，在他那里，他们必尊我的名为圣，必尊雅各的圣者为圣，必敬畏以色列的神。</w:t>
         <w:br/>
-        <w:t>12.你见自以为有智慧的人吗？愚昧人比他更有指望。</w:t>
-        <w:br/>
-        <w:t>13.懒惰人说，道上有猛狮，街上有壮狮。</w:t>
-        <w:br/>
-        <w:t>14.门在枢纽转动，懒惰人在床上也是如此。</w:t>
-        <w:br/>
-        <w:t>15.懒惰人放手在盘子里，就是向口撤回，也以为劳乏。</w:t>
-        <w:br/>
-        <w:t>16.懒惰人看自己，比七个善于应对的人更有智慧。</w:t>
-        <w:br/>
-        <w:t>17.过路被事激动，管理不干己的争竞，好像人揪住狗耳。</w:t>
-        <w:br/>
-        <w:t>18.人欺凌邻舍，却说，我岂不是戏耍吗？他就像疯狂的人，抛掷火把，利箭，与杀人的兵器。（杀人的兵器原文作死亡）</w:t>
-        <w:br/>
-        <w:t>19.</w:t>
-        <w:br/>
-        <w:t>20.火缺了柴，就必熄灭。无人传舌，争竞便止息。</w:t>
-        <w:br/>
-        <w:t>21.好争竞的人煽惑争端，就如余火加炭，火上加柴一样。</w:t>
-        <w:br/>
-        <w:t>22.传舌人的言语，如同美食，深入人的心腹。</w:t>
-        <w:br/>
-        <w:t>23.火热的嘴，奸恶的心，好像银渣包的瓦器。</w:t>
-        <w:br/>
-        <w:t>24.怨恨人的用嘴粉饰，心里却藏着诡诈。</w:t>
-        <w:br/>
-        <w:t>25.他用甜言蜜语，你不可信他，因为他心中有七样可憎恶的。</w:t>
-        <w:br/>
-        <w:t>26.他虽用诡诈遮掩自己的怨恨，他的邪恶必在会中显露。</w:t>
-        <w:br/>
-        <w:t>27.挖陷坑的，自己必掉在其中。滚石头的，石头必反滚在他身上。</w:t>
-        <w:br/>
-        <w:t>28.虚谎的舌，恨他所压伤的人。谄媚的口，败坏人的事。</w:t>
-        <w:br/>
-        <w:t>Chapter 27 of Proverbs</w:t>
-        <w:br/>
-        <w:t>1.不要为明日自夸，因为一日要生何事，你尚且不能知道。</w:t>
-        <w:br/>
-        <w:t>2.要别人夸奖你，不可用口自夸。等外人称赞你，不可用嘴自称。</w:t>
-        <w:br/>
-        <w:t>3.石头重，沙土沉，愚妄人的恼怒，比这两样更重。</w:t>
-        <w:br/>
-        <w:t>4.忿怒为残忍，怒气为狂澜，惟有嫉妒，谁能敌得住呢？</w:t>
-        <w:br/>
-        <w:t>5.当面的责备，强如背地的爱情。</w:t>
-        <w:br/>
-        <w:t>6.朋友加的伤痕，出于忠诚，仇敌连连亲嘴，却是多余。</w:t>
-        <w:br/>
-        <w:t>7.人吃饱了，厌恶蜂房的蜜。人饥饿了，一切苦物都觉甘甜。</w:t>
-        <w:br/>
-        <w:t>8.人离本处飘流，好像雀鸟离窝游飞。</w:t>
-        <w:br/>
-        <w:t>9.膏油与香料，使人心喜悦。朋友诚实的劝教，也是如此甘美。</w:t>
-        <w:br/>
-        <w:t>10.你的朋友，和父亲的朋友，你都不可离弃。你遭难的日子，不要上弟兄的家去。相近的邻舍，强如远方的弟兄。</w:t>
-        <w:br/>
-        <w:t>11.我儿，你要作智慧人，好叫我的心欢喜，使我可以回答那讥诮我的人。</w:t>
-        <w:br/>
-        <w:t>12.通达人见祸藏躲。愚蒙人前往受害。</w:t>
-        <w:br/>
-        <w:t>13.谁为生人作保，就拿谁的衣服。谁为外女作保，谁就承当。</w:t>
-        <w:br/>
-        <w:t>14.清晨起来，大声给朋友祝福的，就算是咒诅他。</w:t>
-        <w:br/>
-        <w:t>15.大雨之日连连滴漏，和争吵的妇人一样。</w:t>
-        <w:br/>
-        <w:t>16.想拦阻她的，便是拦阻风，也是右手抓油。</w:t>
-        <w:br/>
-        <w:t>17.铁磨铁，磨出刃来。朋友相感，（原文作磨朋友的脸）也是如此。</w:t>
-        <w:br/>
-        <w:t>18.看守无花果树的，必吃树上的果子。敬奉主人的，必得尊荣。</w:t>
-        <w:br/>
-        <w:t>19.水中照脸，彼此相符。人与人，心也相对。</w:t>
-        <w:br/>
-        <w:t>20.阴间和灭亡，永不满足。人的眼目，也是如此。</w:t>
-        <w:br/>
-        <w:t>21.鼎为炼银，炉为炼金，人的称赞也试炼人。</w:t>
-        <w:br/>
-        <w:t>22.你虽用杵，将愚妄人与打碎的麦子一同捣在臼中，他的愚妄还是离不了他。</w:t>
-        <w:br/>
-        <w:t>23.你要详细知道你羊群的景况。留心料理你的牛群。</w:t>
-        <w:br/>
-        <w:t>24.因为赀财不能永有。冠冕岂能存到万代。</w:t>
-        <w:br/>
-        <w:t>25.干草割去，嫩草发现，山上的菜蔬，也被收敛。</w:t>
-        <w:br/>
-        <w:t>26.羊羔之毛，是为你作衣服。山羊是为作田地的价值。</w:t>
-        <w:br/>
-        <w:t>27.并有母山羊奶够你吃，也够你的家眷吃，且够养你的婢女。</w:t>
+        <w:t>24.心中迷糊的，必得明白，发怨言的，必受训诲。</w:t>
         <w:br/>
       </w:r>
     </w:p>

</xml_diff>